<commit_message>
adoption btn disabled for adopted dogs
</commit_message>
<xml_diff>
--- a/dokumentáció.docx
+++ b/dokumentáció.docx
@@ -1495,18 +1495,6 @@
       </w:r>
       <w:r>
         <w:t xml:space="preserve"> </w:t>
-      </w:r>
-    </w:p>
-    <w:p>
-      <w:pPr>
-        <w:pStyle w:val="Listaszerbekezds"/>
-        <w:numPr>
-          <w:ilvl w:val="0"/>
-          <w:numId w:val="1"/>
-        </w:numPr>
-      </w:pPr>
-      <w:r>
-        <w:t>admin dog detailsnál ha dog status adopted, örökbe adás gomb legyen disabled</w:t>
       </w:r>
     </w:p>
     <w:p>

</xml_diff>